<commit_message>
Add lake analyzer ref to manual
</commit_message>
<xml_diff>
--- a/doc/Pylake Physics.docx
+++ b/doc/Pylake Physics.docx
@@ -9,6 +9,7 @@
           <w:bCs/>
           <w:sz w:val="44"/>
           <w:szCs w:val="44"/>
+          <w:lang w:val="en-US"/>
         </w:rPr>
       </w:pPr>
       <w:proofErr w:type="spellStart"/>
@@ -18,6 +19,7 @@
           <w:bCs/>
           <w:sz w:val="44"/>
           <w:szCs w:val="44"/>
+          <w:lang w:val="en-US"/>
         </w:rPr>
         <w:t>Pylake</w:t>
       </w:r>
@@ -28,6 +30,7 @@
           <w:bCs/>
           <w:sz w:val="44"/>
           <w:szCs w:val="44"/>
+          <w:lang w:val="en-US"/>
         </w:rPr>
         <w:t xml:space="preserve"> </w:t>
       </w:r>
@@ -37,11 +40,18 @@
           <w:bCs/>
           <w:sz w:val="44"/>
           <w:szCs w:val="44"/>
+          <w:lang w:val="en-US"/>
         </w:rPr>
         <w:t>Physics</w:t>
       </w:r>
     </w:p>
-    <w:p/>
+    <w:p>
+      <w:pPr>
+        <w:rPr>
+          <w:lang w:val="en-US"/>
+        </w:rPr>
+      </w:pPr>
+    </w:p>
     <w:p>
       <w:pPr>
         <w:rPr>
@@ -67,6 +77,26 @@
           <w:lang w:val="en-US"/>
         </w:rPr>
         <w:t>o compute various physical parameters from raw measurements in lakes.</w:t>
+      </w:r>
+      <w:r>
+        <w:rPr>
+          <w:lang w:val="en-US"/>
+        </w:rPr>
+        <w:t xml:space="preserve"> Many functions are largely based on </w:t>
+      </w:r>
+      <w:proofErr w:type="spellStart"/>
+      <w:r>
+        <w:rPr>
+          <w:lang w:val="en-US"/>
+        </w:rPr>
+        <w:t>rLakeAnalyzer</w:t>
+      </w:r>
+      <w:proofErr w:type="spellEnd"/>
+      <w:r>
+        <w:rPr>
+          <w:lang w:val="en-US"/>
+        </w:rPr>
+        <w:t xml:space="preserve"> (Albers et al., 2018)</w:t>
       </w:r>
     </w:p>
     <w:p>
@@ -446,7 +476,6 @@
           <w:bCs/>
           <w:sz w:val="28"/>
           <w:szCs w:val="28"/>
-          <w:lang w:val="en-US"/>
         </w:rPr>
       </w:pPr>
       <w:r>
@@ -455,7 +484,6 @@
           <w:bCs/>
           <w:sz w:val="28"/>
           <w:szCs w:val="28"/>
-          <w:lang w:val="en-US"/>
         </w:rPr>
         <w:lastRenderedPageBreak/>
         <w:t>References</w:t>
@@ -466,6 +494,77 @@
         <w:rPr>
           <w:sz w:val="24"/>
           <w:szCs w:val="24"/>
+        </w:rPr>
+      </w:pPr>
+      <w:r>
+        <w:rPr>
+          <w:sz w:val="24"/>
+          <w:szCs w:val="24"/>
+          <w:lang w:val="en-US"/>
+        </w:rPr>
+        <w:t xml:space="preserve">Sam Albers, Luke Winslow, DougCollinge, Jordan S Read, Taylor Leach, Jake Zwart, &amp; snortheim. </w:t>
+      </w:r>
+      <w:r>
+        <w:rPr>
+          <w:sz w:val="24"/>
+          <w:szCs w:val="24"/>
+        </w:rPr>
+        <w:t>(2018). GLEON/</w:t>
+      </w:r>
+      <w:proofErr w:type="spellStart"/>
+      <w:r>
+        <w:rPr>
+          <w:sz w:val="24"/>
+          <w:szCs w:val="24"/>
+        </w:rPr>
+        <w:t>rLakeAnalyzer</w:t>
+      </w:r>
+      <w:proofErr w:type="spellEnd"/>
+      <w:r>
+        <w:rPr>
+          <w:sz w:val="24"/>
+          <w:szCs w:val="24"/>
+        </w:rPr>
+        <w:t xml:space="preserve">: </w:t>
+      </w:r>
+      <w:proofErr w:type="spellStart"/>
+      <w:r>
+        <w:rPr>
+          <w:sz w:val="24"/>
+          <w:szCs w:val="24"/>
+        </w:rPr>
+        <w:t>rLakeAnalyzer</w:t>
+      </w:r>
+      <w:proofErr w:type="spellEnd"/>
+      <w:r>
+        <w:rPr>
+          <w:sz w:val="24"/>
+          <w:szCs w:val="24"/>
+        </w:rPr>
+        <w:t xml:space="preserve"> 1.11.4 (v1.11.4). </w:t>
+      </w:r>
+      <w:proofErr w:type="spellStart"/>
+      <w:r>
+        <w:rPr>
+          <w:sz w:val="24"/>
+          <w:szCs w:val="24"/>
+        </w:rPr>
+        <w:t>Zenodo</w:t>
+      </w:r>
+      <w:proofErr w:type="spellEnd"/>
+      <w:r>
+        <w:rPr>
+          <w:sz w:val="24"/>
+          <w:szCs w:val="24"/>
+        </w:rPr>
+        <w:t>. https://doi.org/10.5281/zenodo.1198428</w:t>
+      </w:r>
+    </w:p>
+    <w:p>
+      <w:pPr>
+        <w:rPr>
+          <w:sz w:val="24"/>
+          <w:szCs w:val="24"/>
           <w:lang w:val="en-US"/>
         </w:rPr>
       </w:pPr>
@@ -513,6 +612,7 @@
         <w:rPr>
           <w:sz w:val="24"/>
           <w:szCs w:val="24"/>
+          <w:lang w:val="en-US"/>
         </w:rPr>
         <w:t xml:space="preserve">Chen, C. T. A., &amp; </w:t>
       </w:r>
@@ -521,6 +621,7 @@
         <w:rPr>
           <w:sz w:val="24"/>
           <w:szCs w:val="24"/>
+          <w:lang w:val="en-US"/>
         </w:rPr>
         <w:t>Millero</w:t>
       </w:r>
@@ -529,6 +630,7 @@
         <w:rPr>
           <w:sz w:val="24"/>
           <w:szCs w:val="24"/>
+          <w:lang w:val="en-US"/>
         </w:rPr>
         <w:t xml:space="preserve">, F. J. (1986). </w:t>
       </w:r>
@@ -1841,6 +1943,29 @@
     <w:uiPriority w:val="99"/>
     <w:rsid w:val="00687334"/>
   </w:style>
+  <w:style w:type="character" w:styleId="Hyperlink">
+    <w:name w:val="Hyperlink"/>
+    <w:basedOn w:val="DefaultParagraphFont"/>
+    <w:uiPriority w:val="99"/>
+    <w:unhideWhenUsed/>
+    <w:rsid w:val="00B2094F"/>
+    <w:rPr>
+      <w:color w:val="0563C1" w:themeColor="hyperlink"/>
+      <w:u w:val="single"/>
+    </w:rPr>
+  </w:style>
+  <w:style w:type="character" w:styleId="UnresolvedMention">
+    <w:name w:val="Unresolved Mention"/>
+    <w:basedOn w:val="DefaultParagraphFont"/>
+    <w:uiPriority w:val="99"/>
+    <w:semiHidden/>
+    <w:unhideWhenUsed/>
+    <w:rsid w:val="00B2094F"/>
+    <w:rPr>
+      <w:color w:val="605E5C"/>
+      <w:shd w:val="clear" w:color="auto" w:fill="E1DFDD"/>
+    </w:rPr>
+  </w:style>
 </w:styles>
 </file>
 

</xml_diff>